<commit_message>
Basic pdf generation based on OSB Reminder template
</commit_message>
<xml_diff>
--- a/WebApp/templates/OSB-Reminder-Form-2.docx
+++ b/WebApp/templates/OSB-Reminder-Form-2.docx
@@ -4,7 +4,7 @@
   <w:body>
     <w:p>
       <w:pPr>
-        <w:spacing w:after="0" w:line="240" w:lineRule="auto"/>
+        <w:spacing w:before="240" w:after="0" w:line="240" w:lineRule="auto"/>
         <w:jc w:val="center"/>
         <w:rPr>
           <w:rFonts w:asciiTheme="majorHAnsi" w:hAnsiTheme="majorHAnsi"/>
@@ -25,7 +25,7 @@
               <wp:posOffset>19050</wp:posOffset>
             </wp:positionH>
             <wp:positionV relativeFrom="paragraph">
-              <wp:posOffset>50165</wp:posOffset>
+              <wp:posOffset>173990</wp:posOffset>
             </wp:positionV>
             <wp:extent cx="685800" cy="637130"/>
             <wp:effectExtent l="0" t="0" r="0" b="0"/>
@@ -80,16 +80,7 @@
           <w:rFonts w:asciiTheme="majorHAnsi" w:hAnsiTheme="majorHAnsi"/>
           <w:sz w:val="28"/>
         </w:rPr>
-        <w:t xml:space="preserve">Assistance League </w:t>
-      </w:r>
-      <w:bookmarkStart w:id="0" w:name="_GoBack"/>
-      <w:bookmarkEnd w:id="0"/>
-      <w:r>
-        <w:rPr>
-          <w:rFonts w:asciiTheme="majorHAnsi" w:hAnsiTheme="majorHAnsi"/>
-          <w:sz w:val="28"/>
-        </w:rPr>
-        <w:t>of the Eastside</w:t>
+        <w:t>Assistance League of the Eastside</w:t>
       </w:r>
     </w:p>
     <w:p>
@@ -119,7 +110,7 @@
     </w:p>
     <w:p>
       <w:pPr>
-        <w:spacing w:before="240" w:after="240" w:line="240" w:lineRule="auto"/>
+        <w:spacing w:before="480" w:after="240" w:line="240" w:lineRule="auto"/>
         <w:jc w:val="center"/>
         <w:rPr>
           <w:rFonts w:asciiTheme="majorHAnsi" w:hAnsiTheme="majorHAnsi"/>
@@ -140,12 +131,14 @@
       <w:pPr>
         <w:spacing w:line="240" w:lineRule="auto"/>
         <w:rPr>
-          <w:sz w:val="28"/>
+          <w:sz w:val="26"/>
+          <w:szCs w:val="26"/>
         </w:rPr>
       </w:pPr>
       <w:r>
         <w:rPr>
-          <w:sz w:val="28"/>
+          <w:sz w:val="26"/>
+          <w:szCs w:val="26"/>
         </w:rPr>
         <w:t>Your student is scheduled to participate in the Operation School Bell shopping event listed below. This service is provided without cost or obligation to parents or guardians.</w:t>
       </w:r>
@@ -161,19 +154,22 @@
         <w:contextualSpacing w:val="0"/>
         <w:rPr>
           <w:b/>
-          <w:sz w:val="28"/>
+          <w:sz w:val="26"/>
+          <w:szCs w:val="26"/>
         </w:rPr>
       </w:pPr>
       <w:r>
         <w:rPr>
-          <w:sz w:val="28"/>
+          <w:sz w:val="26"/>
+          <w:szCs w:val="26"/>
         </w:rPr>
         <w:t xml:space="preserve">Students are expected to attend the event at the date and time listed below. </w:t>
       </w:r>
       <w:r>
         <w:rPr>
           <w:b/>
-          <w:sz w:val="28"/>
+          <w:sz w:val="26"/>
+          <w:szCs w:val="26"/>
         </w:rPr>
         <w:t>Any changes to the schedule must be approved by your school counselor.</w:t>
       </w:r>
@@ -188,25 +184,29 @@
         <w:spacing w:line="240" w:lineRule="auto"/>
         <w:contextualSpacing w:val="0"/>
         <w:rPr>
-          <w:sz w:val="28"/>
+          <w:sz w:val="26"/>
+          <w:szCs w:val="26"/>
         </w:rPr>
       </w:pPr>
       <w:r>
         <w:rPr>
-          <w:sz w:val="28"/>
+          <w:sz w:val="26"/>
+          <w:szCs w:val="26"/>
         </w:rPr>
         <w:t xml:space="preserve">Students must sign in at the “check in” table before they begin shopping. </w:t>
       </w:r>
       <w:r>
         <w:rPr>
           <w:b/>
-          <w:sz w:val="28"/>
+          <w:sz w:val="26"/>
+          <w:szCs w:val="26"/>
         </w:rPr>
         <w:t xml:space="preserve">Check in is between 5:30 and 7:30 pm. </w:t>
       </w:r>
       <w:r>
         <w:rPr>
-          <w:sz w:val="28"/>
+          <w:sz w:val="26"/>
+          <w:szCs w:val="26"/>
         </w:rPr>
         <w:t>All shopping must be completed by 8:15 pm.</w:t>
       </w:r>
@@ -221,12 +221,14 @@
         <w:spacing w:line="240" w:lineRule="auto"/>
         <w:contextualSpacing w:val="0"/>
         <w:rPr>
-          <w:sz w:val="28"/>
+          <w:sz w:val="26"/>
+          <w:szCs w:val="26"/>
         </w:rPr>
       </w:pPr>
       <w:r>
         <w:rPr>
-          <w:sz w:val="28"/>
+          <w:sz w:val="26"/>
+          <w:szCs w:val="26"/>
         </w:rPr>
         <w:t>Please bring the top of the form you received from your counselor.</w:t>
       </w:r>
@@ -241,14 +243,25 @@
         <w:spacing w:line="240" w:lineRule="auto"/>
         <w:contextualSpacing w:val="0"/>
         <w:rPr>
-          <w:sz w:val="28"/>
+          <w:sz w:val="26"/>
+          <w:szCs w:val="26"/>
         </w:rPr>
       </w:pPr>
       <w:r>
         <w:rPr>
-          <w:sz w:val="28"/>
-        </w:rPr>
-        <w:t>Student will receive a specified amount to spend on clothing and shoes and may not purchase food, household items, school supplies or jewelry.</w:t>
+          <w:sz w:val="26"/>
+          <w:szCs w:val="26"/>
+        </w:rPr>
+        <w:t>Student will receive a specified amount to spend on clothing and shoes</w:t>
+      </w:r>
+      <w:bookmarkStart w:id="0" w:name="_GoBack"/>
+      <w:bookmarkEnd w:id="0"/>
+      <w:r>
+        <w:rPr>
+          <w:sz w:val="26"/>
+          <w:szCs w:val="26"/>
+        </w:rPr>
+        <w:t xml:space="preserve"> and may not purchase food, household items, school supplies or jewelry.</w:t>
       </w:r>
     </w:p>
     <w:p>
@@ -261,12 +274,14 @@
         <w:spacing w:line="240" w:lineRule="auto"/>
         <w:contextualSpacing w:val="0"/>
         <w:rPr>
-          <w:sz w:val="28"/>
+          <w:sz w:val="26"/>
+          <w:szCs w:val="26"/>
         </w:rPr>
       </w:pPr>
       <w:r>
         <w:rPr>
-          <w:sz w:val="28"/>
+          <w:sz w:val="26"/>
+          <w:szCs w:val="26"/>
         </w:rPr>
         <w:t>Parents or guardians must attend with their students.</w:t>
       </w:r>
@@ -281,18 +296,21 @@
         <w:spacing w:line="240" w:lineRule="auto"/>
         <w:contextualSpacing w:val="0"/>
         <w:rPr>
-          <w:sz w:val="28"/>
+          <w:sz w:val="26"/>
+          <w:szCs w:val="26"/>
         </w:rPr>
       </w:pPr>
       <w:r>
         <w:rPr>
-          <w:sz w:val="28"/>
+          <w:sz w:val="26"/>
+          <w:szCs w:val="26"/>
         </w:rPr>
         <w:t>Volunteers will be available to assist students, as needed.</w:t>
       </w:r>
       <w:r>
         <w:rPr>
-          <w:sz w:val="28"/>
+          <w:sz w:val="26"/>
+          <w:szCs w:val="26"/>
         </w:rPr>
         <w:t xml:space="preserve"> </w:t>
       </w:r>
@@ -304,15 +322,17 @@
           <w:ilvl w:val="0"/>
           <w:numId w:val="1"/>
         </w:numPr>
-        <w:spacing w:after="240" w:line="240" w:lineRule="auto"/>
+        <w:spacing w:after="360" w:line="240" w:lineRule="auto"/>
         <w:contextualSpacing w:val="0"/>
         <w:rPr>
-          <w:sz w:val="28"/>
+          <w:sz w:val="26"/>
+          <w:szCs w:val="26"/>
         </w:rPr>
       </w:pPr>
       <w:r>
         <w:rPr>
-          <w:sz w:val="28"/>
+          <w:sz w:val="26"/>
+          <w:szCs w:val="26"/>
         </w:rPr>
         <w:t>All purchases are final.  No returns are allowed.</w:t>
       </w:r>
@@ -340,7 +360,7 @@
               <w:right w:val="nil"/>
             </w:tcBorders>
             <w:tcMar>
-              <w:top w:w="86" w:type="dxa"/>
+              <w:top w:w="144" w:type="dxa"/>
               <w:left w:w="115" w:type="dxa"/>
               <w:right w:w="115" w:type="dxa"/>
             </w:tcMar>
@@ -555,7 +575,7 @@
           <w:p>
             <w:pPr>
               <w:rPr>
-                <w:sz w:val="14"/>
+                <w:sz w:val="18"/>
               </w:rPr>
             </w:pPr>
           </w:p>
@@ -676,7 +696,7 @@
           <w:p>
             <w:pPr>
               <w:rPr>
-                <w:sz w:val="14"/>
+                <w:sz w:val="18"/>
               </w:rPr>
             </w:pPr>
           </w:p>
@@ -923,7 +943,7 @@
           <w:p>
             <w:pPr>
               <w:rPr>
-                <w:sz w:val="14"/>
+                <w:sz w:val="18"/>
               </w:rPr>
             </w:pPr>
           </w:p>
@@ -1027,7 +1047,7 @@
           <w:p>
             <w:pPr>
               <w:rPr>
-                <w:sz w:val="14"/>
+                <w:sz w:val="18"/>
               </w:rPr>
             </w:pPr>
           </w:p>
@@ -1131,7 +1151,7 @@
           <w:p>
             <w:pPr>
               <w:rPr>
-                <w:sz w:val="14"/>
+                <w:sz w:val="18"/>
               </w:rPr>
             </w:pPr>
           </w:p>

</xml_diff>